<commit_message>
complete the 3rd chapter assignment
</commit_message>
<xml_diff>
--- a/Chapter-3/Theory-Assignment/Theory-Chapter-3.docx
+++ b/Chapter-3/Theory-Assignment/Theory-Chapter-3.docx
@@ -1674,43 +1674,16 @@
           <w:sz w:val="20"/>
           <w:szCs w:val="20"/>
         </w:rPr>
-        <w:t xml:space="preserve"> This value represents a Component that is basically returning Some JSX value. In simple terms </w:t>
-      </w:r>
-      <w:proofErr w:type="spellStart"/>
-      <w:r>
-        <w:rPr>
-          <w:rStyle w:val="HTMLCode"/>
-          <w:rFonts w:asciiTheme="minorHAnsi" w:eastAsiaTheme="minorHAnsi" w:hAnsiTheme="minorHAnsi" w:cstheme="minorHAnsi"/>
-          <w:color w:val="24292F"/>
-        </w:rPr>
-        <w:t>TitleComponent</w:t>
-      </w:r>
-      <w:proofErr w:type="spellEnd"/>
-      <w:r>
-        <w:rPr>
-          <w:rFonts w:cstheme="minorHAnsi"/>
-          <w:color w:val="24292F"/>
-          <w:sz w:val="20"/>
-          <w:szCs w:val="20"/>
-        </w:rPr>
-        <w:t> a function that is returning a JSX value. A component is written inside the </w:t>
-      </w:r>
-      <w:r>
-        <w:rPr>
-          <w:rStyle w:val="HTMLCode"/>
-          <w:rFonts w:asciiTheme="minorHAnsi" w:eastAsiaTheme="minorHAnsi" w:hAnsiTheme="minorHAnsi" w:cstheme="minorHAnsi"/>
-          <w:color w:val="24292F"/>
-        </w:rPr>
-        <w:t>{&lt; /&gt;}</w:t>
-      </w:r>
-      <w:r>
-        <w:rPr>
-          <w:rFonts w:cstheme="minorHAnsi"/>
-          <w:color w:val="24292F"/>
-          <w:sz w:val="20"/>
-          <w:szCs w:val="20"/>
-        </w:rPr>
-        <w:t> expression.</w:t>
+        <w:t xml:space="preserve"> This value represents a Component that is basically returning Some JSX value.</w:t>
+      </w:r>
+      <w:r>
+        <w:rPr>
+          <w:rFonts w:cstheme="minorHAnsi"/>
+          <w:color w:val="24292F"/>
+          <w:sz w:val="20"/>
+          <w:szCs w:val="20"/>
+        </w:rPr>
+        <w:t xml:space="preserve"> Its self closing component which return JSX value.</w:t>
       </w:r>
     </w:p>
     <w:p>

</xml_diff>